<commit_message>
Remove red text for conclusions
</commit_message>
<xml_diff>
--- a/ProjectReport.docx
+++ b/ProjectReport.docx
@@ -332,21 +332,7 @@
         <w:rPr>
           <w:lang w:val="en-US" w:eastAsia="zh-CN"/>
         </w:rPr>
-        <w:t xml:space="preserve"> as older songs </w:t>
-      </w:r>
-      <w:proofErr w:type="gramStart"/>
-      <w:r>
-        <w:rPr>
-          <w:lang w:val="en-US" w:eastAsia="zh-CN"/>
-        </w:rPr>
-        <w:t>have a tendency to</w:t>
-      </w:r>
-      <w:proofErr w:type="gramEnd"/>
-      <w:r>
-        <w:rPr>
-          <w:lang w:val="en-US" w:eastAsia="zh-CN"/>
-        </w:rPr>
-        <w:t xml:space="preserve"> find popularity long after their heyday.</w:t>
+        <w:t xml:space="preserve"> as older songs have a tendency to find popularity long after their heyday.</w:t>
       </w:r>
       <w:r>
         <w:rPr>
@@ -442,21 +428,7 @@
         <w:rPr>
           <w:lang w:val="en-US"/>
         </w:rPr>
-        <w:t>Social Media Usage Data</w:t>
-      </w:r>
-      <w:proofErr w:type="gramStart"/>
-      <w:r>
-        <w:rPr>
-          <w:lang w:val="en-US"/>
-        </w:rPr>
-        <w:t>:  Platform</w:t>
-      </w:r>
-      <w:proofErr w:type="gramEnd"/>
-      <w:r>
-        <w:rPr>
-          <w:lang w:val="en-US"/>
-        </w:rPr>
-        <w:t xml:space="preserve"> Adoption rates from 2009-2023 </w:t>
+        <w:t xml:space="preserve">Social Media Usage Data:  Platform Adoption rates from 2009-2023 </w:t>
       </w:r>
       <w:r>
         <w:rPr>
@@ -477,49 +449,7 @@
         <w:rPr>
           <w:lang w:val="en-US"/>
         </w:rPr>
-        <w:t xml:space="preserve">This data tracks the popularity and adoption of social media sites throughout the years.  The dataset itself is from Kaggle but the person that gathered the data used </w:t>
-      </w:r>
-      <w:proofErr w:type="spellStart"/>
-      <w:r>
-        <w:rPr>
-          <w:lang w:val="en-US"/>
-        </w:rPr>
-        <w:t>statcounter</w:t>
-      </w:r>
-      <w:proofErr w:type="spellEnd"/>
-      <w:r>
-        <w:rPr>
-          <w:lang w:val="en-US"/>
-        </w:rPr>
-        <w:t xml:space="preserve"> a website that allows users to track the market share of websites compared to their competitors. [7</w:t>
-      </w:r>
-      <w:proofErr w:type="gramStart"/>
-      <w:r>
-        <w:rPr>
-          <w:lang w:val="en-US"/>
-        </w:rPr>
-        <w:t>]  The</w:t>
-      </w:r>
-      <w:proofErr w:type="gramEnd"/>
-      <w:r>
-        <w:rPr>
-          <w:lang w:val="en-US"/>
-        </w:rPr>
-        <w:t xml:space="preserve"> goal of this dataset was to help show the popularity increase in certain sites namely being </w:t>
-      </w:r>
-      <w:proofErr w:type="spellStart"/>
-      <w:r>
-        <w:rPr>
-          <w:lang w:val="en-US"/>
-        </w:rPr>
-        <w:t>youtube</w:t>
-      </w:r>
-      <w:proofErr w:type="spellEnd"/>
-      <w:r>
-        <w:rPr>
-          <w:lang w:val="en-US"/>
-        </w:rPr>
-        <w:t xml:space="preserve"> and Instagram.</w:t>
+        <w:t>This data tracks the popularity and adoption of social media sites throughout the years.  The dataset itself is from Kaggle but the person that gathered the data used statcounter a website that allows users to track the market share of websites compared to their competitors. [7]  The goal of this dataset was to help show the popularity increase in certain sites namely being youtube and Instagram.</w:t>
       </w:r>
     </w:p>
     <w:p>
@@ -553,21 +483,7 @@
         <w:rPr>
           <w:lang w:val="en-US" w:eastAsia="zh-CN"/>
         </w:rPr>
-        <w:t xml:space="preserve">The Spotify dataset includes features such as genre classification, yearly rankings, popularity and various other columns to describe what type of song it is.  As mentioned </w:t>
-      </w:r>
-      <w:proofErr w:type="gramStart"/>
-      <w:r>
-        <w:rPr>
-          <w:lang w:val="en-US" w:eastAsia="zh-CN"/>
-        </w:rPr>
-        <w:t>previously</w:t>
-      </w:r>
-      <w:proofErr w:type="gramEnd"/>
-      <w:r>
-        <w:rPr>
-          <w:lang w:val="en-US" w:eastAsia="zh-CN"/>
-        </w:rPr>
-        <w:t xml:space="preserve"> the data set is not the most popular songs on Spotify on each of the years listed rather it is the most popular songs on Spotify based on the year they were released.</w:t>
+        <w:t>The Spotify dataset includes features such as genre classification, yearly rankings, popularity and various other columns to describe what type of song it is.  As mentioned previously the data set is not the most popular songs on Spotify on each of the years listed rather it is the most popular songs on Spotify based on the year they were released.</w:t>
       </w:r>
     </w:p>
     <w:p>
@@ -587,21 +503,7 @@
         <w:rPr>
           <w:lang w:val="en-US" w:eastAsia="zh-CN"/>
         </w:rPr>
-        <w:t xml:space="preserve">was very helpful to visualize just how drastic the shift from </w:t>
-      </w:r>
-      <w:proofErr w:type="gramStart"/>
-      <w:r>
-        <w:rPr>
-          <w:lang w:val="en-US" w:eastAsia="zh-CN"/>
-        </w:rPr>
-        <w:t>CD’s</w:t>
-      </w:r>
-      <w:proofErr w:type="gramEnd"/>
-      <w:r>
-        <w:rPr>
-          <w:lang w:val="en-US" w:eastAsia="zh-CN"/>
-        </w:rPr>
-        <w:t xml:space="preserve"> to digital medium was in the 2000s</w:t>
+        <w:t>was very helpful to visualize just how drastic the shift from CD’s to digital medium was in the 2000s</w:t>
       </w:r>
     </w:p>
     <w:p>
@@ -633,21 +535,7 @@
           <w:lang w:val="en-US" w:eastAsia="zh-CN"/>
         </w:rPr>
         <w:tab/>
-        <w:t xml:space="preserve">The social media set was rather odd to visualize </w:t>
-      </w:r>
-      <w:proofErr w:type="gramStart"/>
-      <w:r>
-        <w:rPr>
-          <w:lang w:val="en-US" w:eastAsia="zh-CN"/>
-        </w:rPr>
-        <w:t>as it</w:t>
-      </w:r>
-      <w:proofErr w:type="gramEnd"/>
-      <w:r>
-        <w:rPr>
-          <w:lang w:val="en-US" w:eastAsia="zh-CN"/>
-        </w:rPr>
-        <w:t xml:space="preserve"> an abundant number of social media sites many of which were excluded from the visualization only the most important and relevant ones were kept for this research.</w:t>
+        <w:t>The social media set was rather odd to visualize as it an abundant number of social media sites many of which were excluded from the visualization only the most important and relevant ones were kept for this research.</w:t>
       </w:r>
     </w:p>
     <w:p>
@@ -663,35 +551,7 @@
           <w:lang w:val="en-US" w:eastAsia="zh-CN"/>
         </w:rPr>
         <w:tab/>
-        <w:t xml:space="preserve">Each data </w:t>
-      </w:r>
-      <w:proofErr w:type="gramStart"/>
-      <w:r>
-        <w:rPr>
-          <w:lang w:val="en-US" w:eastAsia="zh-CN"/>
-        </w:rPr>
-        <w:t>sets</w:t>
-      </w:r>
-      <w:proofErr w:type="gramEnd"/>
-      <w:r>
-        <w:rPr>
-          <w:lang w:val="en-US" w:eastAsia="zh-CN"/>
-        </w:rPr>
-        <w:t xml:space="preserve">, if possible, were filtered from the year 2000 onwards as that is the </w:t>
-      </w:r>
-      <w:proofErr w:type="gramStart"/>
-      <w:r>
-        <w:rPr>
-          <w:lang w:val="en-US" w:eastAsia="zh-CN"/>
-        </w:rPr>
-        <w:t>time period</w:t>
-      </w:r>
-      <w:proofErr w:type="gramEnd"/>
-      <w:r>
-        <w:rPr>
-          <w:lang w:val="en-US" w:eastAsia="zh-CN"/>
-        </w:rPr>
-        <w:t xml:space="preserve"> that is being focused on.</w:t>
+        <w:t>Each data sets, if possible, were filtered from the year 2000 onwards as that is the time period that is being focused on.</w:t>
       </w:r>
     </w:p>
     <w:p>
@@ -730,77 +590,7 @@
         <w:rPr>
           <w:lang w:val="en-US" w:eastAsia="zh-CN"/>
         </w:rPr>
-        <w:t xml:space="preserve">For the genre analysis the </w:t>
-      </w:r>
-      <w:proofErr w:type="spellStart"/>
-      <w:r>
-        <w:rPr>
-          <w:lang w:val="en-US" w:eastAsia="zh-CN"/>
-        </w:rPr>
-        <w:t>Spotfiy</w:t>
-      </w:r>
-      <w:proofErr w:type="spellEnd"/>
-      <w:r>
-        <w:rPr>
-          <w:lang w:val="en-US" w:eastAsia="zh-CN"/>
-        </w:rPr>
-        <w:t xml:space="preserve"> data set was used and visualized the percentage of the top songs based on their genre.  The visualization was a line chart showing the growth or decline of genres as time went </w:t>
-      </w:r>
-      <w:proofErr w:type="gramStart"/>
-      <w:r>
-        <w:rPr>
-          <w:lang w:val="en-US" w:eastAsia="zh-CN"/>
-        </w:rPr>
-        <w:t>on  This</w:t>
-      </w:r>
-      <w:proofErr w:type="gramEnd"/>
-      <w:r>
-        <w:rPr>
-          <w:lang w:val="en-US" w:eastAsia="zh-CN"/>
-        </w:rPr>
-        <w:t xml:space="preserve"> would be the image for question 1 in the graphs directory.  Specifically, the genres were narrowed down to “Rock, Hip Hop, Pop, and Electronic”.  There </w:t>
-      </w:r>
-      <w:proofErr w:type="gramStart"/>
-      <w:r>
-        <w:rPr>
-          <w:lang w:val="en-US" w:eastAsia="zh-CN"/>
-        </w:rPr>
-        <w:t>was</w:t>
-      </w:r>
-      <w:proofErr w:type="gramEnd"/>
-      <w:r>
-        <w:rPr>
-          <w:lang w:val="en-US" w:eastAsia="zh-CN"/>
-        </w:rPr>
-        <w:t xml:space="preserve"> way too many genres if all were included.  A mask was used to filter out the different genres as needed in the panda </w:t>
-      </w:r>
-      <w:proofErr w:type="spellStart"/>
-      <w:r>
-        <w:rPr>
-          <w:lang w:val="en-US" w:eastAsia="zh-CN"/>
-        </w:rPr>
-        <w:t>dataframe</w:t>
-      </w:r>
-      <w:proofErr w:type="spellEnd"/>
-      <w:r>
-        <w:rPr>
-          <w:lang w:val="en-US" w:eastAsia="zh-CN"/>
-        </w:rPr>
-        <w:t xml:space="preserve">, all entries with the word rock were aggregating together.  The line chart looks a little </w:t>
-      </w:r>
-      <w:proofErr w:type="gramStart"/>
-      <w:r>
-        <w:rPr>
-          <w:lang w:val="en-US" w:eastAsia="zh-CN"/>
-        </w:rPr>
-        <w:t>cluttered</w:t>
-      </w:r>
-      <w:proofErr w:type="gramEnd"/>
-      <w:r>
-        <w:rPr>
-          <w:lang w:val="en-US" w:eastAsia="zh-CN"/>
-        </w:rPr>
-        <w:t xml:space="preserve"> but it overall does the job.</w:t>
+        <w:t>For the genre analysis the Spotfiy data set was used and visualized the percentage of the top songs based on their genre.  The visualization was a line chart showing the growth or decline of genres as time went on  This would be the image for question 1 in the graphs directory.  Specifically, the genres were narrowed down to “Rock, Hip Hop, Pop, and Electronic”.  There was way too many genres if all were included.  A mask was used to filter out the different genres as needed in the panda dataframe, all entries with the word rock were aggregating together.  The line chart looks a little cluttered but it overall does the job.</w:t>
       </w:r>
     </w:p>
     <w:p>
@@ -830,16 +620,8 @@
         <w:rPr>
           <w:lang w:val="en-US" w:eastAsia="zh-CN"/>
         </w:rPr>
-        <w:t xml:space="preserve">The analysis of music consumption formats utilized time series to track the transition from physical to digital formats.  A stacked bar visualization was used to demonstrate the relative market share of different </w:t>
-      </w:r>
-      <w:proofErr w:type="gramStart"/>
-      <w:r>
-        <w:rPr>
-          <w:lang w:val="en-US" w:eastAsia="zh-CN"/>
-        </w:rPr>
-        <w:t>format</w:t>
-      </w:r>
-      <w:proofErr w:type="gramEnd"/>
+        <w:t>The analysis of music consumption formats utilized time series to track the transition from physical to digital formats.  A stacked bar visualization was used to demonstrate the relative market share of different format</w:t>
+      </w:r>
       <w:r>
         <w:rPr>
           <w:lang w:val="en-US" w:eastAsia="zh-CN"/>
@@ -856,21 +638,7 @@
         <w:rPr>
           <w:lang w:val="en-US" w:eastAsia="zh-CN"/>
         </w:rPr>
-        <w:t xml:space="preserve">  A key on the </w:t>
-      </w:r>
-      <w:proofErr w:type="gramStart"/>
-      <w:r>
-        <w:rPr>
-          <w:lang w:val="en-US" w:eastAsia="zh-CN"/>
-        </w:rPr>
-        <w:t>right hand</w:t>
-      </w:r>
-      <w:proofErr w:type="gramEnd"/>
-      <w:r>
-        <w:rPr>
-          <w:lang w:val="en-US" w:eastAsia="zh-CN"/>
-        </w:rPr>
-        <w:t xml:space="preserve"> side illustrates the color of the sale format for readability. </w:t>
+        <w:t xml:space="preserve">  A key on the right hand side illustrates the color of the sale format for readability. </w:t>
       </w:r>
     </w:p>
     <w:p>
@@ -896,21 +664,7 @@
         <w:rPr>
           <w:lang w:val="en-US" w:eastAsia="zh-CN"/>
         </w:rPr>
-        <w:t xml:space="preserve">To analyze the shift between bands and solo artists the number of top 100 songs that were made by </w:t>
-      </w:r>
-      <w:proofErr w:type="gramStart"/>
-      <w:r>
-        <w:rPr>
-          <w:lang w:val="en-US" w:eastAsia="zh-CN"/>
-        </w:rPr>
-        <w:t>singers</w:t>
-      </w:r>
-      <w:proofErr w:type="gramEnd"/>
-      <w:r>
-        <w:rPr>
-          <w:lang w:val="en-US" w:eastAsia="zh-CN"/>
-        </w:rPr>
-        <w:t xml:space="preserve"> vs by bands were plotted against each other to observe any pattern.  Another visualization with the same data set was filtering out only the top 25 songs from each year in the data set 2005, 2010, 2015, 2020 and then creating a bar chart representing the number of songs that were by bands and by singers with the goal of seeing how the band number changed.</w:t>
+        <w:t>To analyze the shift between bands and solo artists the number of top 100 songs that were made by singers vs by bands were plotted against each other to observe any pattern.  Another visualization with the same data set was filtering out only the top 25 songs from each year in the data set 2005, 2010, 2015, 2020 and then creating a bar chart representing the number of songs that were by bands and by singers with the goal of seeing how the band number changed.</w:t>
       </w:r>
     </w:p>
     <w:p>
@@ -978,21 +732,7 @@
         <w:rPr>
           <w:lang w:val="en-US" w:eastAsia="zh-CN"/>
         </w:rPr>
-        <w:t xml:space="preserve">For the band vs </w:t>
-      </w:r>
-      <w:proofErr w:type="gramStart"/>
-      <w:r>
-        <w:rPr>
-          <w:lang w:val="en-US" w:eastAsia="zh-CN"/>
-        </w:rPr>
-        <w:t>singers</w:t>
-      </w:r>
-      <w:proofErr w:type="gramEnd"/>
-      <w:r>
-        <w:rPr>
-          <w:lang w:val="en-US" w:eastAsia="zh-CN"/>
-        </w:rPr>
-        <w:t xml:space="preserve"> data set a linear regression model was used to predict what rank a song by a band would be ranked in the year 2023 as songs by bands are few and far between in recent years.</w:t>
+        <w:t>For the band vs singers data set a linear regression model was used to predict what rank a song by a band would be ranked in the year 2023 as songs by bands are few and far between in recent years.</w:t>
       </w:r>
     </w:p>
     <w:p>
@@ -1052,91 +792,7 @@
         <w:rPr>
           <w:lang w:val="en-US" w:eastAsia="zh-CN"/>
         </w:rPr>
-        <w:t xml:space="preserve">Looking at the graph for Question 1 one can see that the red line for rock music is the highest out of all the genres right at the beginning </w:t>
-      </w:r>
-      <w:proofErr w:type="gramStart"/>
-      <w:r>
-        <w:rPr>
-          <w:lang w:val="en-US" w:eastAsia="zh-CN"/>
-        </w:rPr>
-        <w:t>on</w:t>
-      </w:r>
-      <w:proofErr w:type="gramEnd"/>
-      <w:r>
-        <w:rPr>
-          <w:lang w:val="en-US" w:eastAsia="zh-CN"/>
-        </w:rPr>
-        <w:t xml:space="preserve"> the year 2000.  This number increases and peaks around the year 2006.  </w:t>
-      </w:r>
-      <w:proofErr w:type="gramStart"/>
-      <w:r>
-        <w:rPr>
-          <w:lang w:val="en-US" w:eastAsia="zh-CN"/>
-        </w:rPr>
-        <w:t>However</w:t>
-      </w:r>
-      <w:proofErr w:type="gramEnd"/>
-      <w:r>
-        <w:rPr>
-          <w:lang w:val="en-US" w:eastAsia="zh-CN"/>
-        </w:rPr>
-        <w:t xml:space="preserve"> a few years after that one can see that pop begins to rise and then surpasses rock.  In </w:t>
-      </w:r>
-      <w:proofErr w:type="gramStart"/>
-      <w:r>
-        <w:rPr>
-          <w:lang w:val="en-US" w:eastAsia="zh-CN"/>
-        </w:rPr>
-        <w:t>fact</w:t>
-      </w:r>
-      <w:proofErr w:type="gramEnd"/>
-      <w:r>
-        <w:rPr>
-          <w:lang w:val="en-US" w:eastAsia="zh-CN"/>
-        </w:rPr>
-        <w:t xml:space="preserve"> one may notice that pop actually explodes in popularity around 2010 while rock more or less flounders and stagnates.  Rock never actually reaches the peak it sees in 2006 and eventually gets to a point where no rock song is </w:t>
-      </w:r>
-      <w:proofErr w:type="gramStart"/>
-      <w:r>
-        <w:rPr>
-          <w:lang w:val="en-US" w:eastAsia="zh-CN"/>
-        </w:rPr>
-        <w:t>actually a</w:t>
-      </w:r>
-      <w:proofErr w:type="gramEnd"/>
-      <w:r>
-        <w:rPr>
-          <w:lang w:val="en-US" w:eastAsia="zh-CN"/>
-        </w:rPr>
-        <w:t xml:space="preserve"> top song in </w:t>
-      </w:r>
-      <w:proofErr w:type="gramStart"/>
-      <w:r>
-        <w:rPr>
-          <w:lang w:val="en-US" w:eastAsia="zh-CN"/>
-        </w:rPr>
-        <w:t>the late</w:t>
-      </w:r>
-      <w:proofErr w:type="gramEnd"/>
-      <w:r>
-        <w:rPr>
-          <w:lang w:val="en-US" w:eastAsia="zh-CN"/>
-        </w:rPr>
-        <w:t xml:space="preserve"> 2019 to 2021.  This visualization more or less shows a </w:t>
-      </w:r>
-      <w:proofErr w:type="gramStart"/>
-      <w:r>
-        <w:rPr>
-          <w:lang w:val="en-US" w:eastAsia="zh-CN"/>
-        </w:rPr>
-        <w:t>nose dive</w:t>
-      </w:r>
-      <w:proofErr w:type="gramEnd"/>
-      <w:r>
-        <w:rPr>
-          <w:lang w:val="en-US" w:eastAsia="zh-CN"/>
-        </w:rPr>
-        <w:t xml:space="preserve"> in the popularity of the genre while pop music sky rockets, meaning that factors such as digestibility and accessibility likely influence</w:t>
+        <w:t>Looking at the graph for Question 1 one can see that the red line for rock music is the highest out of all the genres right at the beginning on the year 2000.  This number increases and peaks around the year 2006.  However a few years after that one can see that pop begins to rise and then surpasses rock.  In fact one may notice that pop actually explodes in popularity around 2010 while rock more or less flounders and stagnates.  Rock never actually reaches the peak it sees in 2006 and eventually gets to a point where no rock song is actually a top song in the late 2019 to 2021.  This visualization more or less shows a nose dive in the popularity of the genre while pop music sky rockets, meaning that factors such as digestibility and accessibility likely influence</w:t>
       </w:r>
       <w:r>
         <w:rPr>
@@ -1167,77 +823,7 @@
         <w:rPr>
           <w:lang w:val="en-US" w:eastAsia="zh-CN"/>
         </w:rPr>
-        <w:t xml:space="preserve">Observing the visualization for Question 2 one can see that from 2000 to 2007 the amount of 8 track and CD purchases making up the sales were </w:t>
-      </w:r>
-      <w:proofErr w:type="gramStart"/>
-      <w:r>
-        <w:rPr>
-          <w:lang w:val="en-US" w:eastAsia="zh-CN"/>
-        </w:rPr>
-        <w:t>the majority of</w:t>
-      </w:r>
-      <w:proofErr w:type="gramEnd"/>
-      <w:r>
-        <w:rPr>
-          <w:lang w:val="en-US" w:eastAsia="zh-CN"/>
-        </w:rPr>
-        <w:t xml:space="preserve"> purchases by a very large margin.  However, as time goes on the CD purchases get lower and lower each year until they are less than a quarter of </w:t>
-      </w:r>
-      <w:proofErr w:type="gramStart"/>
-      <w:r>
-        <w:rPr>
-          <w:lang w:val="en-US" w:eastAsia="zh-CN"/>
-        </w:rPr>
-        <w:t>all of</w:t>
-      </w:r>
-      <w:proofErr w:type="gramEnd"/>
-      <w:r>
-        <w:rPr>
-          <w:lang w:val="en-US" w:eastAsia="zh-CN"/>
-        </w:rPr>
-        <w:t xml:space="preserve"> the formats for that year.  Starting from a place where CD’s and 8 tracks were 90% and above to less than a quarter is quite shocking not but surprising when one </w:t>
-      </w:r>
-      <w:proofErr w:type="gramStart"/>
-      <w:r>
-        <w:rPr>
-          <w:lang w:val="en-US" w:eastAsia="zh-CN"/>
-        </w:rPr>
-        <w:t>takes into account</w:t>
-      </w:r>
-      <w:proofErr w:type="gramEnd"/>
-      <w:r>
-        <w:rPr>
-          <w:lang w:val="en-US" w:eastAsia="zh-CN"/>
-        </w:rPr>
-        <w:t xml:space="preserve"> the rise in streaming platforms.  In 2012 a small grey bar appears which represents those streaming platforms, streaming platforms are actually represented by several of the features on this </w:t>
-      </w:r>
-      <w:proofErr w:type="gramStart"/>
-      <w:r>
-        <w:rPr>
-          <w:lang w:val="en-US" w:eastAsia="zh-CN"/>
-        </w:rPr>
-        <w:t>visualization</w:t>
-      </w:r>
-      <w:proofErr w:type="gramEnd"/>
-      <w:r>
-        <w:rPr>
-          <w:lang w:val="en-US" w:eastAsia="zh-CN"/>
-        </w:rPr>
-        <w:t xml:space="preserve"> but this one is the most important.  As time goes on that grey bar has increased until it is over 60% of the revenue generated for music.  It is important to note that the overall revenue has technically gone down compared to the very start of the graph which can be attributed to the internet </w:t>
-      </w:r>
-      <w:proofErr w:type="gramStart"/>
-      <w:r>
-        <w:rPr>
-          <w:lang w:val="en-US" w:eastAsia="zh-CN"/>
-        </w:rPr>
-        <w:t>as a whole but</w:t>
-      </w:r>
-      <w:proofErr w:type="gramEnd"/>
-      <w:r>
-        <w:rPr>
-          <w:lang w:val="en-US" w:eastAsia="zh-CN"/>
-        </w:rPr>
-        <w:t xml:space="preserve"> also to the lack of want to own music physically.</w:t>
+        <w:t>Observing the visualization for Question 2 one can see that from 2000 to 2007 the amount of 8 track and CD purchases making up the sales were the majority of purchases by a very large margin.  However, as time goes on the CD purchases get lower and lower each year until they are less than a quarter of all of the formats for that year.  Starting from a place where CD’s and 8 tracks were 90% and above to less than a quarter is quite shocking not but surprising when one takes into account the rise in streaming platforms.  In 2012 a small grey bar appears which represents those streaming platforms, streaming platforms are actually represented by several of the features on this visualization but this one is the most important.  As time goes on that grey bar has increased until it is over 60% of the revenue generated for music.  It is important to note that the overall revenue has technically gone down compared to the very start of the graph which can be attributed to the internet as a whole but also to the lack of want to own music physically.</w:t>
       </w:r>
     </w:p>
     <w:p>
@@ -1275,49 +861,7 @@
         <w:rPr>
           <w:lang w:val="en-US" w:eastAsia="zh-CN"/>
         </w:rPr>
-        <w:t xml:space="preserve">predict what a bar on the graph may look like for the year 2023.  This results in a graph </w:t>
-      </w:r>
-      <w:proofErr w:type="gramStart"/>
-      <w:r>
-        <w:rPr>
-          <w:lang w:val="en-US" w:eastAsia="zh-CN"/>
-        </w:rPr>
-        <w:t>similar to</w:t>
-      </w:r>
-      <w:proofErr w:type="gramEnd"/>
-      <w:r>
-        <w:rPr>
-          <w:lang w:val="en-US" w:eastAsia="zh-CN"/>
-        </w:rPr>
-        <w:t xml:space="preserve"> the 2019 bar with a much bigger grey bar which I am not inclined to disagree with because music consumption is only getting easier.  However, an ever so slight increase in some of the physical music products may be seen and that is due to newer bands shifting towards selling them as </w:t>
-      </w:r>
-      <w:proofErr w:type="gramStart"/>
-      <w:r>
-        <w:rPr>
-          <w:lang w:val="en-US" w:eastAsia="zh-CN"/>
-        </w:rPr>
-        <w:t>collectors</w:t>
-      </w:r>
-      <w:proofErr w:type="gramEnd"/>
-      <w:r>
-        <w:rPr>
-          <w:lang w:val="en-US" w:eastAsia="zh-CN"/>
-        </w:rPr>
-        <w:t xml:space="preserve"> items as a way to make revenue but also </w:t>
-      </w:r>
-      <w:proofErr w:type="gramStart"/>
-      <w:r>
-        <w:rPr>
-          <w:lang w:val="en-US" w:eastAsia="zh-CN"/>
-        </w:rPr>
-        <w:t>be</w:t>
-      </w:r>
-      <w:proofErr w:type="gramEnd"/>
-      <w:r>
-        <w:rPr>
-          <w:lang w:val="en-US" w:eastAsia="zh-CN"/>
-        </w:rPr>
-        <w:t xml:space="preserve"> able to sell their fans something special.</w:t>
+        <w:t>predict what a bar on the graph may look like for the year 2023.  This results in a graph similar to the 2019 bar with a much bigger grey bar which I am not inclined to disagree with because music consumption is only getting easier.  However, an ever so slight increase in some of the physical music products may be seen and that is due to newer bands shifting towards selling them as collectors items as a way to make revenue but also be able to sell their fans something special.</w:t>
       </w:r>
     </w:p>
     <w:p>
@@ -1352,119 +896,35 @@
         <w:rPr>
           <w:lang w:eastAsia="zh-CN"/>
         </w:rPr>
-        <w:t xml:space="preserve">Observing the visualizations for the third question one can, maybe expectedly so, see that the number of songs in the top 100 by a band starts rather underwhelmingly and only continues to go down.  On the other </w:t>
-      </w:r>
-      <w:proofErr w:type="gramStart"/>
-      <w:r>
+        <w:t>Observing the visualizations for the third question one can, maybe expectedly so, see that the number of songs in the top 100 by a band starts rather underwhelmingly and only continues to go down.  On the other hand the number of songs in the top 100 for those years that include a singer start high and actually increase in number almost as a mirror.  The nature of this graph makes sense as 2 directly opposite measures are being pitted against each other but it is still rather interesting to see.  I expected the 2005 data to at least have half of the songs be by bands and it was almost there around 33 but it was already too close to the semi recent era of pop stars which exploded in popularity in the 2000s.</w:t>
+      </w:r>
+    </w:p>
+    <w:p>
+      <w:pPr>
+        <w:jc w:val="both"/>
         <w:rPr>
           <w:lang w:eastAsia="zh-CN"/>
         </w:rPr>
-        <w:t>hand</w:t>
-      </w:r>
-      <w:proofErr w:type="gramEnd"/>
-      <w:r>
+      </w:pPr>
+    </w:p>
+    <w:p>
+      <w:pPr>
+        <w:jc w:val="both"/>
         <w:rPr>
           <w:lang w:eastAsia="zh-CN"/>
         </w:rPr>
-        <w:t xml:space="preserve"> the number of songs in the top 100 for those years that include a singer start high and actually increase in number almost as a mirror.  The nature of this graph makes sense as 2 directly opposite measures are being pitted against each other but it is still rather interesting to see.  I expected the 2005 data to at least have half of the songs be by bands and it was almost there around 33 but it was already too close to the semi recent era of pop stars which exploded in popularity in the 2000s.</w:t>
-      </w:r>
-    </w:p>
-    <w:p>
-      <w:pPr>
-        <w:jc w:val="both"/>
+      </w:pPr>
+      <w:r>
         <w:rPr>
           <w:lang w:eastAsia="zh-CN"/>
         </w:rPr>
-      </w:pPr>
-    </w:p>
-    <w:p>
-      <w:pPr>
-        <w:jc w:val="both"/>
+        <w:t xml:space="preserve">      Another visualization was created using the same data however for this one the top 25 songs were filtered and the amount of songs by bands and singers were pitted against each other.  The same trend can be seen singers increase in popularity and bands decrease.  However, at the very beginning in 2005 </w:t>
+      </w:r>
+      <w:r>
         <w:rPr>
           <w:lang w:eastAsia="zh-CN"/>
         </w:rPr>
-      </w:pPr>
-      <w:r>
-        <w:rPr>
-          <w:lang w:eastAsia="zh-CN"/>
-        </w:rPr>
-        <w:t xml:space="preserve">      Another visualization was created using the same data</w:t>
-      </w:r>
-      <w:proofErr w:type="gramStart"/>
-      <w:r>
-        <w:rPr>
-          <w:lang w:eastAsia="zh-CN"/>
-        </w:rPr>
-        <w:t xml:space="preserve"> however</w:t>
-      </w:r>
-      <w:proofErr w:type="gramEnd"/>
-      <w:r>
-        <w:rPr>
-          <w:lang w:eastAsia="zh-CN"/>
-        </w:rPr>
-        <w:t xml:space="preserve"> for </w:t>
-      </w:r>
-      <w:proofErr w:type="gramStart"/>
-      <w:r>
-        <w:rPr>
-          <w:lang w:eastAsia="zh-CN"/>
-        </w:rPr>
-        <w:t>this one the top 25 songs</w:t>
-      </w:r>
-      <w:proofErr w:type="gramEnd"/>
-      <w:r>
-        <w:rPr>
-          <w:lang w:eastAsia="zh-CN"/>
-        </w:rPr>
-        <w:t xml:space="preserve"> were filtered and the amount of songs by bands and singers were pitted against each other.  The same trend can be </w:t>
-      </w:r>
-      <w:proofErr w:type="gramStart"/>
-      <w:r>
-        <w:rPr>
-          <w:lang w:eastAsia="zh-CN"/>
-        </w:rPr>
-        <w:t>seen</w:t>
-      </w:r>
-      <w:proofErr w:type="gramEnd"/>
-      <w:r>
-        <w:rPr>
-          <w:lang w:eastAsia="zh-CN"/>
-        </w:rPr>
-        <w:t xml:space="preserve"> singers increase in popularity and bands decrease.  However, at the very beginning </w:t>
-      </w:r>
-      <w:proofErr w:type="gramStart"/>
-      <w:r>
-        <w:rPr>
-          <w:lang w:eastAsia="zh-CN"/>
-        </w:rPr>
-        <w:t>in</w:t>
-      </w:r>
-      <w:proofErr w:type="gramEnd"/>
-      <w:r>
-        <w:rPr>
-          <w:lang w:eastAsia="zh-CN"/>
-        </w:rPr>
-        <w:t xml:space="preserve"> 2005 </w:t>
-      </w:r>
-      <w:r>
-        <w:rPr>
-          <w:lang w:eastAsia="zh-CN"/>
-        </w:rPr>
-        <w:t xml:space="preserve">the distribution is </w:t>
-      </w:r>
-      <w:proofErr w:type="gramStart"/>
-      <w:r>
-        <w:rPr>
-          <w:lang w:eastAsia="zh-CN"/>
-        </w:rPr>
-        <w:t>actually pretty</w:t>
-      </w:r>
-      <w:proofErr w:type="gramEnd"/>
-      <w:r>
-        <w:rPr>
-          <w:lang w:eastAsia="zh-CN"/>
-        </w:rPr>
-        <w:t xml:space="preserve"> close 9 songs out of the top 25 are made by bands.</w:t>
+        <w:t>the distribution is actually pretty close 9 songs out of the top 25 are made by bands.</w:t>
       </w:r>
     </w:p>
     <w:p>
@@ -1510,35 +970,7 @@
         <w:rPr>
           <w:lang w:eastAsia="zh-CN"/>
         </w:rPr>
-        <w:t xml:space="preserve">  A linear regression model was created on the bands vs singer data to try to predict what rank a song by a band would have in 2023 or if there would even be one at all.  80 percent of the data was taken as training and 20 percent was used for testing.  The final results when predicting the rank for a song by any band (not a </w:t>
-      </w:r>
-      <w:proofErr w:type="gramStart"/>
-      <w:r>
-        <w:rPr>
-          <w:lang w:eastAsia="zh-CN"/>
-        </w:rPr>
-        <w:t>singer )</w:t>
-      </w:r>
-      <w:proofErr w:type="gramEnd"/>
-      <w:r>
-        <w:rPr>
-          <w:lang w:eastAsia="zh-CN"/>
-        </w:rPr>
-        <w:t xml:space="preserve"> </w:t>
-      </w:r>
-      <w:proofErr w:type="gramStart"/>
-      <w:r>
-        <w:rPr>
-          <w:lang w:eastAsia="zh-CN"/>
-        </w:rPr>
-        <w:t>was</w:t>
-      </w:r>
-      <w:proofErr w:type="gramEnd"/>
-      <w:r>
-        <w:rPr>
-          <w:lang w:eastAsia="zh-CN"/>
-        </w:rPr>
-        <w:t xml:space="preserve"> </w:t>
+        <w:t xml:space="preserve">  A linear regression model was created on the bands vs singer data to try to predict what rank a song by a band would have in 2023 or if there would even be one at all.  80 percent of the data was taken as training and 20 percent was used for testing.  The final results when predicting the rank for a song by any band (not a singer ) was </w:t>
       </w:r>
       <w:r>
         <w:rPr>
@@ -1602,63 +1034,7 @@
         <w:rPr>
           <w:lang w:val="en-US" w:eastAsia="zh-CN"/>
         </w:rPr>
-        <w:t xml:space="preserve">I would have liked to study more in depth the </w:t>
-      </w:r>
-      <w:proofErr w:type="gramStart"/>
-      <w:r>
-        <w:rPr>
-          <w:lang w:val="en-US" w:eastAsia="zh-CN"/>
-        </w:rPr>
-        <w:t>affect</w:t>
-      </w:r>
-      <w:proofErr w:type="gramEnd"/>
-      <w:r>
-        <w:rPr>
-          <w:lang w:val="en-US" w:eastAsia="zh-CN"/>
-        </w:rPr>
-        <w:t xml:space="preserve"> that these factors had on rock and </w:t>
-      </w:r>
-      <w:proofErr w:type="gramStart"/>
-      <w:r>
-        <w:rPr>
-          <w:lang w:val="en-US" w:eastAsia="zh-CN"/>
-        </w:rPr>
-        <w:t>all of</w:t>
-      </w:r>
-      <w:proofErr w:type="gramEnd"/>
-      <w:r>
-        <w:rPr>
-          <w:lang w:val="en-US" w:eastAsia="zh-CN"/>
-        </w:rPr>
-        <w:t xml:space="preserve"> its sub genres but since the scene is relatively niche it is rather difficult to find an abundance of data on it.  If some of the data sets were crafted a little </w:t>
-      </w:r>
-      <w:proofErr w:type="gramStart"/>
-      <w:r>
-        <w:rPr>
-          <w:lang w:val="en-US" w:eastAsia="zh-CN"/>
-        </w:rPr>
-        <w:t>better</w:t>
-      </w:r>
-      <w:proofErr w:type="gramEnd"/>
-      <w:r>
-        <w:rPr>
-          <w:lang w:val="en-US" w:eastAsia="zh-CN"/>
-        </w:rPr>
-        <w:t xml:space="preserve"> I would have liked to use more complicated machine learning techniques such as Support Vector Machines or Neural Networks to draw relations in the data.  In future work I would </w:t>
-      </w:r>
-      <w:proofErr w:type="gramStart"/>
-      <w:r>
-        <w:rPr>
-          <w:lang w:val="en-US" w:eastAsia="zh-CN"/>
-        </w:rPr>
-        <w:t>definitely be</w:t>
-      </w:r>
-      <w:proofErr w:type="gramEnd"/>
-      <w:r>
-        <w:rPr>
-          <w:lang w:val="en-US" w:eastAsia="zh-CN"/>
-        </w:rPr>
-        <w:t xml:space="preserve"> focused on finding more quality data and giving myself more time to really dive into the subject matter.  I had many questions I was interested in tackling at the beginning, too many even, I think narrowing down on ones that are feasible and answerable will yield better results the next time I try this. </w:t>
+        <w:t xml:space="preserve">I would have liked to study more in depth the affect that these factors had on rock and all of its sub genres but since the scene is relatively niche it is rather difficult to find an abundance of data on it.  If some of the data sets were crafted a little better I would have liked to use more complicated machine learning techniques such as Support Vector Machines or Neural Networks to draw relations in the data.  In future work I would definitely be focused on finding more quality data and giving myself more time to really dive into the subject matter.  I had many questions I was interested in tackling at the beginning, too many even, I think narrowing down on ones that are feasible and answerable will yield better results the next time I try this. </w:t>
       </w:r>
     </w:p>
     <w:p>
@@ -1677,84 +1053,6 @@
       <w:pPr>
         <w:pStyle w:val="BodyText"/>
         <w:rPr>
-          <w:smallCaps/>
-          <w:color w:val="FF0000"/>
-        </w:rPr>
-      </w:pPr>
-      <w:r>
-        <w:rPr>
-          <w:rFonts w:hint="eastAsia"/>
-          <w:color w:val="FF0000"/>
-          <w:lang w:val="en-US"/>
-        </w:rPr>
-        <w:t xml:space="preserve">In this </w:t>
-      </w:r>
-      <w:r>
-        <w:rPr>
-          <w:rFonts w:hint="eastAsia"/>
-          <w:color w:val="FF0000"/>
-          <w:lang w:val="en-US"/>
-        </w:rPr>
-        <w:t xml:space="preserve">part, you should summarize your project. </w:t>
-      </w:r>
-      <w:r>
-        <w:rPr>
-          <w:color w:val="FF0000"/>
-          <w:lang w:val="en-US"/>
-        </w:rPr>
-        <w:t>What</w:t>
-      </w:r>
-      <w:r>
-        <w:rPr>
-          <w:rFonts w:hint="eastAsia"/>
-          <w:color w:val="FF0000"/>
-          <w:lang w:val="en-US"/>
-        </w:rPr>
-        <w:t xml:space="preserve"> important results did you find for your topic and what</w:t>
-      </w:r>
-      <w:r>
-        <w:rPr>
-          <w:color w:val="FF0000"/>
-          <w:lang w:val="en-US"/>
-        </w:rPr>
-        <w:t>’</w:t>
-      </w:r>
-      <w:r>
-        <w:rPr>
-          <w:rFonts w:hint="eastAsia"/>
-          <w:color w:val="FF0000"/>
-          <w:lang w:val="en-US"/>
-        </w:rPr>
-        <w:t xml:space="preserve">s the effect of this result </w:t>
-      </w:r>
-      <w:r>
-        <w:rPr>
-          <w:color w:val="FF0000"/>
-          <w:lang w:val="en-US"/>
-        </w:rPr>
-        <w:t>on</w:t>
-      </w:r>
-      <w:r>
-        <w:rPr>
-          <w:rFonts w:hint="eastAsia"/>
-          <w:color w:val="FF0000"/>
-          <w:lang w:val="en-US"/>
-        </w:rPr>
-        <w:t xml:space="preserve"> the real-world?</w:t>
-      </w:r>
-      <w:r>
-        <w:rPr>
-          <w:rFonts w:hint="eastAsia"/>
-          <w:smallCaps/>
-          <w:color w:val="FF0000"/>
-        </w:rPr>
-        <w:t xml:space="preserve"> </w:t>
-      </w:r>
-    </w:p>
-    <w:p>
-      <w:pPr>
-        <w:pStyle w:val="BodyText"/>
-        <w:rPr>
           <w:lang w:eastAsia="zh-CN"/>
         </w:rPr>
       </w:pPr>
@@ -1775,41 +1073,19 @@
         <w:rPr>
           <w:lang w:val="en-US" w:eastAsia="zh-CN"/>
         </w:rPr>
-        <w:t xml:space="preserve"> century, revealing 3 interconnected trends that have transformed the musical </w:t>
-      </w:r>
-      <w:proofErr w:type="gramStart"/>
-      <w:r>
-        <w:rPr>
-          <w:lang w:val="en-US" w:eastAsia="zh-CN"/>
-        </w:rPr>
-        <w:t>landscape</w:t>
-      </w:r>
-      <w:proofErr w:type="gramEnd"/>
-      <w:r>
-        <w:rPr>
-          <w:lang w:val="en-US" w:eastAsia="zh-CN"/>
-        </w:rPr>
-        <w:t xml:space="preserve"> a clear inverse relationship between rock and pop music popularity, with rock experiencing a dramatic decline after 2006 while pop music flourished.  Then a shift from physical formats to streaming services changing how audiences consume music and a marked transition from bands to solo artists/singers in popular music charts.  These results demonstrate how technological </w:t>
-      </w:r>
-      <w:r>
-        <w:rPr>
-          <w:lang w:val="en-US" w:eastAsia="zh-CN"/>
-        </w:rPr>
-        <w:t xml:space="preserve">advancements and changing consumer preferences have </w:t>
-      </w:r>
-      <w:proofErr w:type="gramStart"/>
-      <w:r>
-        <w:rPr>
-          <w:lang w:val="en-US" w:eastAsia="zh-CN"/>
-        </w:rPr>
-        <w:t>reshapes</w:t>
-      </w:r>
-      <w:proofErr w:type="gramEnd"/>
-      <w:r>
-        <w:rPr>
-          <w:lang w:val="en-US" w:eastAsia="zh-CN"/>
-        </w:rPr>
-        <w:t xml:space="preserve"> the music industry.  They initiated an environment that factors individual artists and streaming-optimized formats over traditional rock bands, marking an end to rock’s commercial dominance in popular culture.</w:t>
+        <w:t xml:space="preserve"> century, revealing 3 interconnected trends that have transformed the musical landscape</w:t>
+      </w:r>
+      <w:r>
+        <w:rPr>
+          <w:lang w:val="en-US" w:eastAsia="zh-CN"/>
+        </w:rPr>
+        <w:t xml:space="preserve"> a clear inverse relationship between rock and pop music popularity, with rock experiencing a dramatic decline after 2006 while pop music flourished.  Then a shift from physical formats to streaming services changing how audiences consume music and a marked transition from bands to solo artists/singers in popular music charts.  These results demonstrate how technological advancements and changing consumer preferences have reshapes the music industry.  They initiated an environment </w:t>
+      </w:r>
+      <w:r>
+        <w:rPr>
+          <w:lang w:val="en-US" w:eastAsia="zh-CN"/>
+        </w:rPr>
+        <w:t>that factors individual artists and streaming-optimized formats over traditional rock bands, marking an end to rock’s commercial dominance in popular culture.</w:t>
       </w:r>
     </w:p>
     <w:p>
@@ -4266,6 +3542,7 @@
   <w:style w:type="character" w:default="1" w:styleId="DefaultParagraphFont">
     <w:name w:val="Default Paragraph Font"/>
     <w:uiPriority w:val="1"/>
+    <w:semiHidden/>
     <w:unhideWhenUsed/>
   </w:style>
   <w:style w:type="table" w:default="1" w:styleId="TableNormal">

</xml_diff>